<commit_message>
updated lab3 doc with math clarification
</commit_message>
<xml_diff>
--- a/TIVAC/lab3/lab3.docx
+++ b/TIVAC/lab3/lab3.docx
@@ -583,7 +583,6 @@
           <w:szCs w:val="20"/>
         </w:rPr>
       </w:pPr>
-      <w:proofErr w:type="spellStart"/>
       <w:r>
         <w:rPr>
           <w:rFonts w:ascii="Consolas" w:hAnsi="Consolas" w:cs="Consolas"/>
@@ -595,7 +594,6 @@
         </w:rPr>
         <w:t>int</w:t>
       </w:r>
-      <w:proofErr w:type="spellEnd"/>
       <w:r>
         <w:rPr>
           <w:rFonts w:ascii="Consolas" w:hAnsi="Consolas" w:cs="Consolas"/>
@@ -1790,8 +1788,6 @@
           </m:sSup>
         </m:oMath>
       </m:oMathPara>
-      <w:bookmarkStart w:id="0" w:name="_GoBack"/>
-      <w:bookmarkEnd w:id="0"/>
     </w:p>
     <w:p>
       <w:pPr>
@@ -1813,22 +1809,6 @@
           <w:rFonts w:ascii="TimesNewRomanPSMT" w:eastAsiaTheme="minorEastAsia" w:hAnsi="TimesNewRomanPSMT" w:cs="TimesNewRomanPSMT"/>
         </w:rPr>
         <w:t xml:space="preserve">So, </w:t>
-      </w:r>
-      <w:proofErr w:type="spellStart"/>
-      <w:r>
-        <w:rPr>
-          <w:rFonts w:ascii="TimesNewRomanPSMT" w:eastAsiaTheme="minorEastAsia" w:hAnsi="TimesNewRomanPSMT" w:cs="TimesNewRomanPSMT"/>
-          <w:b/>
-          <w:bCs/>
-        </w:rPr>
-        <w:t>SysCtlDelay</w:t>
-      </w:r>
-      <w:proofErr w:type="spellEnd"/>
-      <w:r>
-        <w:rPr>
-          <w:rFonts w:ascii="TimesNewRomanPSMT" w:eastAsiaTheme="minorEastAsia" w:hAnsi="TimesNewRomanPSMT" w:cs="TimesNewRomanPSMT"/>
-        </w:rPr>
-        <w:t>(</w:t>
       </w:r>
       <w:proofErr w:type="spellStart"/>
       <w:proofErr w:type="gramStart"/>
@@ -1838,6 +1818,23 @@
           <w:b/>
           <w:bCs/>
         </w:rPr>
+        <w:t>SysCtlDelay</w:t>
+      </w:r>
+      <w:proofErr w:type="spellEnd"/>
+      <w:r>
+        <w:rPr>
+          <w:rFonts w:ascii="TimesNewRomanPSMT" w:eastAsiaTheme="minorEastAsia" w:hAnsi="TimesNewRomanPSMT" w:cs="TimesNewRomanPSMT"/>
+        </w:rPr>
+        <w:t>(</w:t>
+      </w:r>
+      <w:proofErr w:type="spellStart"/>
+      <w:proofErr w:type="gramEnd"/>
+      <w:r>
+        <w:rPr>
+          <w:rFonts w:ascii="TimesNewRomanPSMT" w:eastAsiaTheme="minorEastAsia" w:hAnsi="TimesNewRomanPSMT" w:cs="TimesNewRomanPSMT"/>
+          <w:b/>
+          <w:bCs/>
+        </w:rPr>
         <w:t>SysCtlClockGet</w:t>
       </w:r>
       <w:proofErr w:type="spellEnd"/>
@@ -1845,14 +1842,7 @@
         <w:rPr>
           <w:rFonts w:ascii="TimesNewRomanPSMT" w:eastAsiaTheme="minorEastAsia" w:hAnsi="TimesNewRomanPSMT" w:cs="TimesNewRomanPSMT"/>
         </w:rPr>
-        <w:t>(</w:t>
-      </w:r>
-      <w:proofErr w:type="gramEnd"/>
-      <w:r>
-        <w:rPr>
-          <w:rFonts w:ascii="TimesNewRomanPSMT" w:eastAsiaTheme="minorEastAsia" w:hAnsi="TimesNewRomanPSMT" w:cs="TimesNewRomanPSMT"/>
-        </w:rPr>
-        <w:t>) / DIVISOR</w:t>
+        <w:t>() / DIVISOR</w:t>
       </w:r>
       <w:r>
         <w:rPr>
@@ -1877,6 +1867,9 @@
       <m:oMathPara>
         <m:oMath>
           <m:r>
+            <m:rPr>
+              <m:sty m:val="p"/>
+            </m:rPr>
             <w:rPr>
               <w:rFonts w:ascii="Cambria Math" w:hAnsi="Cambria Math" w:cs="TimesNewRomanPSMT"/>
             </w:rPr>
@@ -1989,6 +1982,8 @@
           <w:rFonts w:ascii="TimesNewRomanPSMT" w:eastAsiaTheme="minorEastAsia" w:hAnsi="TimesNewRomanPSMT" w:cs="TimesNewRomanPSMT"/>
         </w:rPr>
       </w:pPr>
+      <w:bookmarkStart w:id="0" w:name="_GoBack"/>
+      <w:bookmarkEnd w:id="0"/>
     </w:p>
     <w:p>
       <w:pPr>
@@ -2030,6 +2025,80 @@
           <w:rFonts w:ascii="TimesNewRomanPSMT" w:eastAsiaTheme="minorEastAsia" w:hAnsi="TimesNewRomanPSMT" w:cs="TimesNewRomanPSMT"/>
         </w:rPr>
         <w:t>at a 40MHz clock</w:t>
+      </w:r>
+      <w:r>
+        <w:rPr>
+          <w:rFonts w:ascii="TimesNewRomanPSMT" w:eastAsiaTheme="minorEastAsia" w:hAnsi="TimesNewRomanPSMT" w:cs="TimesNewRomanPSMT"/>
+        </w:rPr>
+        <w:t>.</w:t>
+      </w:r>
+    </w:p>
+    <w:p>
+      <w:pPr>
+        <w:spacing w:after="0" w:line="240" w:lineRule="auto"/>
+        <w:rPr>
+          <w:rFonts w:ascii="TimesNewRomanPSMT" w:eastAsiaTheme="minorEastAsia" w:hAnsi="TimesNewRomanPSMT" w:cs="TimesNewRomanPSMT"/>
+        </w:rPr>
+      </w:pPr>
+    </w:p>
+    <w:p>
+      <w:pPr>
+        <w:spacing w:after="0" w:line="240" w:lineRule="auto"/>
+        <w:rPr>
+          <w:rFonts w:ascii="TimesNewRomanPSMT" w:eastAsiaTheme="minorEastAsia" w:hAnsi="TimesNewRomanPSMT" w:cs="TimesNewRomanPSMT"/>
+        </w:rPr>
+      </w:pPr>
+      <w:r>
+        <w:rPr>
+          <w:rFonts w:ascii="TimesNewRomanPSMT" w:eastAsiaTheme="minorEastAsia" w:hAnsi="TimesNewRomanPSMT" w:cs="TimesNewRomanPSMT"/>
+        </w:rPr>
+        <w:t xml:space="preserve">Hence, </w:t>
+      </w:r>
+      <w:proofErr w:type="spellStart"/>
+      <w:proofErr w:type="gramStart"/>
+      <w:r>
+        <w:rPr>
+          <w:rFonts w:ascii="TimesNewRomanPSMT" w:eastAsiaTheme="minorEastAsia" w:hAnsi="TimesNewRomanPSMT" w:cs="TimesNewRomanPSMT"/>
+          <w:b/>
+          <w:bCs/>
+        </w:rPr>
+        <w:t>SysCtlDelay</w:t>
+      </w:r>
+      <w:proofErr w:type="spellEnd"/>
+      <w:r>
+        <w:rPr>
+          <w:rFonts w:ascii="TimesNewRomanPSMT" w:eastAsiaTheme="minorEastAsia" w:hAnsi="TimesNewRomanPSMT" w:cs="TimesNewRomanPSMT"/>
+        </w:rPr>
+        <w:t>(</w:t>
+      </w:r>
+      <w:proofErr w:type="spellStart"/>
+      <w:proofErr w:type="gramEnd"/>
+      <w:r>
+        <w:rPr>
+          <w:rFonts w:ascii="TimesNewRomanPSMT" w:eastAsiaTheme="minorEastAsia" w:hAnsi="TimesNewRomanPSMT" w:cs="TimesNewRomanPSMT"/>
+          <w:b/>
+          <w:bCs/>
+        </w:rPr>
+        <w:t>SysCtlClockGet</w:t>
+      </w:r>
+      <w:proofErr w:type="spellEnd"/>
+      <w:r>
+        <w:rPr>
+          <w:rFonts w:ascii="TimesNewRomanPSMT" w:eastAsiaTheme="minorEastAsia" w:hAnsi="TimesNewRomanPSMT" w:cs="TimesNewRomanPSMT"/>
+        </w:rPr>
+        <w:t xml:space="preserve">() / </w:t>
+      </w:r>
+      <w:r>
+        <w:rPr>
+          <w:rFonts w:ascii="TimesNewRomanPSMT" w:eastAsiaTheme="minorEastAsia" w:hAnsi="TimesNewRomanPSMT" w:cs="TimesNewRomanPSMT"/>
+        </w:rPr>
+        <w:t>7.059</w:t>
+      </w:r>
+      <w:r>
+        <w:rPr>
+          <w:rFonts w:ascii="TimesNewRomanPSMT" w:eastAsiaTheme="minorEastAsia" w:hAnsi="TimesNewRomanPSMT" w:cs="TimesNewRomanPSMT"/>
+        </w:rPr>
+        <w:t>);</w:t>
       </w:r>
     </w:p>
     <w:p>
@@ -2647,7 +2716,6 @@
           <w:szCs w:val="20"/>
         </w:rPr>
       </w:pPr>
-      <w:proofErr w:type="spellStart"/>
       <w:r>
         <w:rPr>
           <w:rFonts w:ascii="Consolas" w:hAnsi="Consolas" w:cs="Consolas"/>
@@ -2659,7 +2727,6 @@
         </w:rPr>
         <w:t>int</w:t>
       </w:r>
-      <w:proofErr w:type="spellEnd"/>
       <w:r>
         <w:rPr>
           <w:rFonts w:ascii="Consolas" w:hAnsi="Consolas" w:cs="Consolas"/>
@@ -2904,74 +2971,74 @@
           <w:sz w:val="20"/>
           <w:szCs w:val="20"/>
         </w:rPr>
-        <w:t xml:space="preserve">    </w:t>
-      </w:r>
-      <w:r>
-        <w:rPr>
-          <w:rFonts w:ascii="Consolas" w:hAnsi="Consolas" w:cs="Consolas"/>
-          <w:color w:val="3F7F5F"/>
-          <w:sz w:val="20"/>
-          <w:szCs w:val="20"/>
-        </w:rPr>
-        <w:t>// CLK = 40MHz = (400MHz PLL / (5 * 2))</w:t>
-      </w:r>
-    </w:p>
-    <w:p>
-      <w:pPr>
-        <w:autoSpaceDE w:val="0"/>
-        <w:autoSpaceDN w:val="0"/>
-        <w:adjustRightInd w:val="0"/>
-        <w:spacing w:after="0" w:line="240" w:lineRule="auto"/>
-        <w:rPr>
-          <w:rFonts w:ascii="Consolas" w:hAnsi="Consolas" w:cs="Consolas"/>
-          <w:sz w:val="20"/>
-          <w:szCs w:val="20"/>
-        </w:rPr>
-      </w:pPr>
-      <w:r>
-        <w:rPr>
-          <w:rFonts w:ascii="Consolas" w:hAnsi="Consolas" w:cs="Consolas"/>
-          <w:color w:val="000000"/>
-          <w:sz w:val="20"/>
-          <w:szCs w:val="20"/>
-        </w:rPr>
-        <w:t xml:space="preserve">    </w:t>
-      </w:r>
-      <w:r>
-        <w:rPr>
-          <w:rFonts w:ascii="Consolas" w:hAnsi="Consolas" w:cs="Consolas"/>
-          <w:color w:val="3F7F5F"/>
-          <w:sz w:val="20"/>
-          <w:szCs w:val="20"/>
-        </w:rPr>
-        <w:t>// --------------------------------------------------</w:t>
-      </w:r>
-    </w:p>
-    <w:p>
-      <w:pPr>
-        <w:autoSpaceDE w:val="0"/>
-        <w:autoSpaceDN w:val="0"/>
-        <w:adjustRightInd w:val="0"/>
-        <w:spacing w:after="0" w:line="240" w:lineRule="auto"/>
-        <w:rPr>
-          <w:rFonts w:ascii="Consolas" w:hAnsi="Consolas" w:cs="Consolas"/>
-          <w:sz w:val="20"/>
-          <w:szCs w:val="20"/>
-        </w:rPr>
-      </w:pPr>
-      <w:r>
-        <w:rPr>
-          <w:rFonts w:ascii="Consolas" w:hAnsi="Consolas" w:cs="Consolas"/>
-          <w:color w:val="000000"/>
-          <w:sz w:val="20"/>
-          <w:szCs w:val="20"/>
-        </w:rPr>
         <w:lastRenderedPageBreak/>
         <w:t xml:space="preserve">    </w:t>
       </w:r>
       <w:r>
         <w:rPr>
           <w:rFonts w:ascii="Consolas" w:hAnsi="Consolas" w:cs="Consolas"/>
+          <w:color w:val="3F7F5F"/>
+          <w:sz w:val="20"/>
+          <w:szCs w:val="20"/>
+        </w:rPr>
+        <w:t>// CLK = 40MHz = (400MHz PLL / (5 * 2))</w:t>
+      </w:r>
+    </w:p>
+    <w:p>
+      <w:pPr>
+        <w:autoSpaceDE w:val="0"/>
+        <w:autoSpaceDN w:val="0"/>
+        <w:adjustRightInd w:val="0"/>
+        <w:spacing w:after="0" w:line="240" w:lineRule="auto"/>
+        <w:rPr>
+          <w:rFonts w:ascii="Consolas" w:hAnsi="Consolas" w:cs="Consolas"/>
+          <w:sz w:val="20"/>
+          <w:szCs w:val="20"/>
+        </w:rPr>
+      </w:pPr>
+      <w:r>
+        <w:rPr>
+          <w:rFonts w:ascii="Consolas" w:hAnsi="Consolas" w:cs="Consolas"/>
+          <w:color w:val="000000"/>
+          <w:sz w:val="20"/>
+          <w:szCs w:val="20"/>
+        </w:rPr>
+        <w:t xml:space="preserve">    </w:t>
+      </w:r>
+      <w:r>
+        <w:rPr>
+          <w:rFonts w:ascii="Consolas" w:hAnsi="Consolas" w:cs="Consolas"/>
+          <w:color w:val="3F7F5F"/>
+          <w:sz w:val="20"/>
+          <w:szCs w:val="20"/>
+        </w:rPr>
+        <w:t>// --------------------------------------------------</w:t>
+      </w:r>
+    </w:p>
+    <w:p>
+      <w:pPr>
+        <w:autoSpaceDE w:val="0"/>
+        <w:autoSpaceDN w:val="0"/>
+        <w:adjustRightInd w:val="0"/>
+        <w:spacing w:after="0" w:line="240" w:lineRule="auto"/>
+        <w:rPr>
+          <w:rFonts w:ascii="Consolas" w:hAnsi="Consolas" w:cs="Consolas"/>
+          <w:sz w:val="20"/>
+          <w:szCs w:val="20"/>
+        </w:rPr>
+      </w:pPr>
+      <w:r>
+        <w:rPr>
+          <w:rFonts w:ascii="Consolas" w:hAnsi="Consolas" w:cs="Consolas"/>
+          <w:color w:val="000000"/>
+          <w:sz w:val="20"/>
+          <w:szCs w:val="20"/>
+        </w:rPr>
+        <w:t xml:space="preserve">    </w:t>
+      </w:r>
+      <w:r>
+        <w:rPr>
+          <w:rFonts w:ascii="Consolas" w:hAnsi="Consolas" w:cs="Consolas"/>
           <w:b/>
           <w:bCs/>
           <w:color w:val="642880"/>
@@ -3636,7 +3703,9 @@
         </w:rPr>
         <w:t xml:space="preserve">        </w:t>
       </w:r>
+      <w:bookmarkStart w:id="1" w:name="_Hlk526271525"/>
       <w:proofErr w:type="spellStart"/>
+      <w:proofErr w:type="gramStart"/>
       <w:r>
         <w:rPr>
           <w:rFonts w:ascii="Consolas" w:hAnsi="Consolas" w:cs="Consolas"/>
@@ -3661,7 +3730,7 @@
         <w:t>(</w:t>
       </w:r>
       <w:proofErr w:type="spellStart"/>
-      <w:proofErr w:type="gramStart"/>
+      <w:proofErr w:type="gramEnd"/>
       <w:r>
         <w:rPr>
           <w:rFonts w:ascii="Consolas" w:hAnsi="Consolas" w:cs="Consolas"/>
@@ -3683,19 +3752,9 @@
           <w:szCs w:val="20"/>
           <w:highlight w:val="yellow"/>
         </w:rPr>
-        <w:t>(</w:t>
-      </w:r>
-      <w:proofErr w:type="gramEnd"/>
-      <w:r>
-        <w:rPr>
-          <w:rFonts w:ascii="Consolas" w:hAnsi="Consolas" w:cs="Consolas"/>
-          <w:color w:val="000000"/>
-          <w:sz w:val="20"/>
-          <w:szCs w:val="20"/>
-          <w:highlight w:val="yellow"/>
-        </w:rPr>
-        <w:t>) / DIVISOR);</w:t>
-      </w:r>
+        <w:t>() / DIVISOR);</w:t>
+      </w:r>
+      <w:bookmarkEnd w:id="1"/>
     </w:p>
     <w:p>
       <w:pPr>
@@ -3961,6 +4020,7 @@
         <w:t xml:space="preserve">        </w:t>
       </w:r>
       <w:proofErr w:type="spellStart"/>
+      <w:proofErr w:type="gramStart"/>
       <w:r>
         <w:rPr>
           <w:rFonts w:ascii="Consolas" w:hAnsi="Consolas" w:cs="Consolas"/>
@@ -3985,7 +4045,7 @@
         <w:t>(</w:t>
       </w:r>
       <w:proofErr w:type="spellStart"/>
-      <w:proofErr w:type="gramStart"/>
+      <w:proofErr w:type="gramEnd"/>
       <w:r>
         <w:rPr>
           <w:rFonts w:ascii="Consolas" w:hAnsi="Consolas" w:cs="Consolas"/>
@@ -4007,18 +4067,7 @@
           <w:szCs w:val="20"/>
           <w:highlight w:val="yellow"/>
         </w:rPr>
-        <w:t>(</w:t>
-      </w:r>
-      <w:proofErr w:type="gramEnd"/>
-      <w:r>
-        <w:rPr>
-          <w:rFonts w:ascii="Consolas" w:hAnsi="Consolas" w:cs="Consolas"/>
-          <w:color w:val="000000"/>
-          <w:sz w:val="20"/>
-          <w:szCs w:val="20"/>
-          <w:highlight w:val="yellow"/>
-        </w:rPr>
-        <w:t>) / DIVISOR);</w:t>
+        <w:t>() / DIVISOR);</w:t>
       </w:r>
     </w:p>
     <w:p>
@@ -5020,7 +5069,6 @@
           <w:szCs w:val="20"/>
         </w:rPr>
       </w:pPr>
-      <w:proofErr w:type="spellStart"/>
       <w:r>
         <w:rPr>
           <w:rFonts w:ascii="Consolas" w:hAnsi="Consolas" w:cs="Consolas"/>
@@ -5032,7 +5080,6 @@
         </w:rPr>
         <w:t>int</w:t>
       </w:r>
-      <w:proofErr w:type="spellEnd"/>
       <w:r>
         <w:rPr>
           <w:rFonts w:ascii="Consolas" w:hAnsi="Consolas" w:cs="Consolas"/>
@@ -6010,6 +6057,7 @@
         <w:t xml:space="preserve">        </w:t>
       </w:r>
       <w:proofErr w:type="spellStart"/>
+      <w:proofErr w:type="gramStart"/>
       <w:r>
         <w:rPr>
           <w:rFonts w:ascii="Consolas" w:hAnsi="Consolas" w:cs="Consolas"/>
@@ -6034,7 +6082,7 @@
         <w:t>(</w:t>
       </w:r>
       <w:proofErr w:type="spellStart"/>
-      <w:proofErr w:type="gramStart"/>
+      <w:proofErr w:type="gramEnd"/>
       <w:r>
         <w:rPr>
           <w:rFonts w:ascii="Consolas" w:hAnsi="Consolas" w:cs="Consolas"/>
@@ -6056,18 +6104,7 @@
           <w:szCs w:val="20"/>
           <w:highlight w:val="yellow"/>
         </w:rPr>
-        <w:t>(</w:t>
-      </w:r>
-      <w:proofErr w:type="gramEnd"/>
-      <w:r>
-        <w:rPr>
-          <w:rFonts w:ascii="Consolas" w:hAnsi="Consolas" w:cs="Consolas"/>
-          <w:color w:val="000000"/>
-          <w:sz w:val="20"/>
-          <w:szCs w:val="20"/>
-          <w:highlight w:val="yellow"/>
-        </w:rPr>
-        <w:t>) / DIVISOR);</w:t>
+        <w:t>() / DIVISOR);</w:t>
       </w:r>
     </w:p>
     <w:p>
@@ -6334,6 +6371,7 @@
         <w:t xml:space="preserve">        </w:t>
       </w:r>
       <w:proofErr w:type="spellStart"/>
+      <w:proofErr w:type="gramStart"/>
       <w:r>
         <w:rPr>
           <w:rFonts w:ascii="Consolas" w:hAnsi="Consolas" w:cs="Consolas"/>
@@ -6358,7 +6396,7 @@
         <w:t>(</w:t>
       </w:r>
       <w:proofErr w:type="spellStart"/>
-      <w:proofErr w:type="gramStart"/>
+      <w:proofErr w:type="gramEnd"/>
       <w:r>
         <w:rPr>
           <w:rFonts w:ascii="Consolas" w:hAnsi="Consolas" w:cs="Consolas"/>
@@ -6380,18 +6418,7 @@
           <w:szCs w:val="20"/>
           <w:highlight w:val="yellow"/>
         </w:rPr>
-        <w:t>(</w:t>
-      </w:r>
-      <w:proofErr w:type="gramEnd"/>
-      <w:r>
-        <w:rPr>
-          <w:rFonts w:ascii="Consolas" w:hAnsi="Consolas" w:cs="Consolas"/>
-          <w:color w:val="000000"/>
-          <w:sz w:val="20"/>
-          <w:szCs w:val="20"/>
-          <w:highlight w:val="yellow"/>
-        </w:rPr>
-        <w:t>) / DIVISOR);</w:t>
+        <w:t>() / DIVISOR);</w:t>
       </w:r>
     </w:p>
     <w:p>
@@ -6882,16 +6909,8 @@
       <w:rPr>
         <w:b/>
       </w:rPr>
-      <w:t xml:space="preserve">Aaron </w:t>
+      <w:t>Aaron Volpone</w:t>
     </w:r>
-    <w:proofErr w:type="spellStart"/>
-    <w:r>
-      <w:rPr>
-        <w:b/>
-      </w:rPr>
-      <w:t>Volpone</w:t>
-    </w:r>
-    <w:proofErr w:type="spellEnd"/>
   </w:p>
   <w:p>
     <w:pPr>

</xml_diff>